<commit_message>
add bootstrap & angular client
</commit_message>
<xml_diff>
--- a/MocsIsNotStub.docx
+++ b/MocsIsNotStub.docx
@@ -17,8 +17,8 @@
         </w:rPr>
       </w:pPr>
       <w:r>
-        <w:object w:dxaOrig="7795" w:dyaOrig="6114">
-          <v:rect xmlns:o="urn:schemas-microsoft-com:office:office" xmlns:v="urn:schemas-microsoft-com:vml" id="rectole0000000000" style="width:389.750000pt;height:305.700000pt" o:preferrelative="t" o:ole="">
+        <w:object w:dxaOrig="7896" w:dyaOrig="6195">
+          <v:rect xmlns:o="urn:schemas-microsoft-com:office:office" xmlns:v="urn:schemas-microsoft-com:vml" id="rectole0000000000" style="width:394.800000pt;height:309.750000pt" o:preferrelative="t" o:ole="">
             <o:lock v:ext="edit"/>
             <v:imagedata xmlns:r="http://schemas.openxmlformats.org/officeDocument/2006/relationships" r:id="docRId1" o:title=""/>
           </v:rect>
@@ -865,11 +865,11 @@
         <w:jc w:val="left"/>
         <w:rPr>
           <w:rFonts w:ascii="Courier New" w:hAnsi="Courier New" w:cs="Courier New" w:eastAsia="Courier New"/>
-          <w:i/>
-          <w:color w:val="000000"/>
-          <w:spacing w:val="0"/>
-          <w:position w:val="0"/>
-          <w:sz w:val="18"/>
+          <w:b/>
+          <w:color w:val="auto"/>
+          <w:spacing w:val="0"/>
+          <w:position w:val="0"/>
+          <w:sz w:val="22"/>
           <w:shd w:fill="auto" w:val="clear"/>
         </w:rPr>
       </w:pPr>
@@ -920,7 +920,7 @@
           <w:rPr>
             <w:rFonts w:ascii="Courier New" w:hAnsi="Courier New" w:cs="Courier New" w:eastAsia="Courier New"/>
             <w:b/>
-            <w:color w:val="000000"/>
+            <w:color w:val="0000FF"/>
             <w:spacing w:val="0"/>
             <w:position w:val="0"/>
             <w:sz w:val="22"/>
@@ -947,7 +947,7 @@
           <w:rPr>
             <w:rFonts w:ascii="Courier New" w:hAnsi="Courier New" w:cs="Courier New" w:eastAsia="Courier New"/>
             <w:b/>
-            <w:color w:val="000000"/>
+            <w:color w:val="0000FF"/>
             <w:spacing w:val="0"/>
             <w:position w:val="0"/>
             <w:sz w:val="22"/>
@@ -974,7 +974,7 @@
           <w:rPr>
             <w:rFonts w:ascii="Courier New" w:hAnsi="Courier New" w:cs="Courier New" w:eastAsia="Courier New"/>
             <w:b/>
-            <w:color w:val="000000"/>
+            <w:color w:val="0000FF"/>
             <w:spacing w:val="0"/>
             <w:position w:val="0"/>
             <w:sz w:val="22"/>
@@ -1001,7 +1001,7 @@
           <w:rPr>
             <w:rFonts w:ascii="Courier New" w:hAnsi="Courier New" w:cs="Courier New" w:eastAsia="Courier New"/>
             <w:b/>
-            <w:color w:val="000000"/>
+            <w:color w:val="0000FF"/>
             <w:spacing w:val="0"/>
             <w:position w:val="0"/>
             <w:sz w:val="22"/>
@@ -1028,7 +1028,7 @@
           <w:rPr>
             <w:rFonts w:ascii="Courier New" w:hAnsi="Courier New" w:cs="Courier New" w:eastAsia="Courier New"/>
             <w:b/>
-            <w:color w:val="000000"/>
+            <w:color w:val="0000FF"/>
             <w:spacing w:val="0"/>
             <w:position w:val="0"/>
             <w:sz w:val="22"/>
@@ -1065,6 +1065,419 @@
           <w:t xml:space="preserve">http://railscasts.com/episodes/238-mongoid?view=asciicast</w:t>
         </w:r>
       </w:hyperlink>
+    </w:p>
+    <w:p>
+      <w:pPr>
+        <w:spacing w:before="100" w:after="100" w:line="240"/>
+        <w:ind w:right="0" w:left="0" w:firstLine="0"/>
+        <w:jc w:val="left"/>
+        <w:rPr>
+          <w:rFonts w:ascii="Courier New" w:hAnsi="Courier New" w:cs="Courier New" w:eastAsia="Courier New"/>
+          <w:b/>
+          <w:color w:val="auto"/>
+          <w:spacing w:val="0"/>
+          <w:position w:val="0"/>
+          <w:sz w:val="22"/>
+          <w:shd w:fill="auto" w:val="clear"/>
+        </w:rPr>
+      </w:pPr>
+      <w:hyperlink xmlns:r="http://schemas.openxmlformats.org/officeDocument/2006/relationships" r:id="docRId9">
+        <w:r>
+          <w:rPr>
+            <w:rFonts w:ascii="Courier New" w:hAnsi="Courier New" w:cs="Courier New" w:eastAsia="Courier New"/>
+            <w:b/>
+            <w:color w:val="0000FF"/>
+            <w:spacing w:val="0"/>
+            <w:position w:val="0"/>
+            <w:sz w:val="20"/>
+            <w:u w:val="single"/>
+            <w:shd w:fill="auto" w:val="clear"/>
+          </w:rPr>
+          <w:t xml:space="preserve">https://spring.io/guides/gs/consuming-rest-jquery</w:t>
+        </w:r>
+        <w:r>
+          <w:rPr>
+            <w:rFonts w:ascii="Courier New" w:hAnsi="Courier New" w:cs="Courier New" w:eastAsia="Courier New"/>
+            <w:color w:val="0000FF"/>
+            <w:spacing w:val="0"/>
+            <w:position w:val="0"/>
+            <w:sz w:val="20"/>
+            <w:u w:val="single"/>
+            <w:shd w:fill="auto" w:val="clear"/>
+          </w:rPr>
+          <w:t xml:space="preserve">/</w:t>
+        </w:r>
+      </w:hyperlink>
+      <w:r>
+        <w:rPr>
+          <w:rFonts w:ascii="Courier New" w:hAnsi="Courier New" w:cs="Courier New" w:eastAsia="Courier New"/>
+          <w:color w:val="auto"/>
+          <w:spacing w:val="0"/>
+          <w:position w:val="0"/>
+          <w:sz w:val="20"/>
+          <w:shd w:fill="auto" w:val="clear"/>
+        </w:rPr>
+        <w:br/>
+      </w:r>
+      <w:hyperlink xmlns:r="http://schemas.openxmlformats.org/officeDocument/2006/relationships" r:id="docRId10">
+        <w:r>
+          <w:rPr>
+            <w:rFonts w:ascii="Courier New" w:hAnsi="Courier New" w:cs="Courier New" w:eastAsia="Courier New"/>
+            <w:b/>
+            <w:color w:val="0000FF"/>
+            <w:spacing w:val="0"/>
+            <w:position w:val="0"/>
+            <w:sz w:val="20"/>
+            <w:u w:val="single"/>
+            <w:shd w:fill="auto" w:val="clear"/>
+          </w:rPr>
+          <w:t xml:space="preserve">http://www.codeproject.com/Articles/664157/Consume-RESTful-Service-using-jQuery-in-Simple-S</w:t>
+        </w:r>
+      </w:hyperlink>
+      <w:r>
+        <w:rPr>
+          <w:rFonts w:ascii="Courier New" w:hAnsi="Courier New" w:cs="Courier New" w:eastAsia="Courier New"/>
+          <w:b/>
+          <w:color w:val="auto"/>
+          <w:spacing w:val="0"/>
+          <w:position w:val="0"/>
+          <w:sz w:val="20"/>
+          <w:shd w:fill="auto" w:val="clear"/>
+        </w:rPr>
+        <w:br/>
+      </w:r>
+      <w:hyperlink xmlns:r="http://schemas.openxmlformats.org/officeDocument/2006/relationships" r:id="docRId11">
+        <w:r>
+          <w:rPr>
+            <w:rFonts w:ascii="Courier New" w:hAnsi="Courier New" w:cs="Courier New" w:eastAsia="Courier New"/>
+            <w:b/>
+            <w:color w:val="0000FF"/>
+            <w:spacing w:val="0"/>
+            <w:position w:val="0"/>
+            <w:sz w:val="20"/>
+            <w:u w:val="single"/>
+            <w:shd w:fill="auto" w:val="clear"/>
+          </w:rPr>
+          <w:t xml:space="preserve">https://spring.io/guides/gs/consuming-rest-jquery</w:t>
+        </w:r>
+        <w:r>
+          <w:rPr>
+            <w:rFonts w:ascii="Courier New" w:hAnsi="Courier New" w:cs="Courier New" w:eastAsia="Courier New"/>
+            <w:color w:val="0000FF"/>
+            <w:spacing w:val="0"/>
+            <w:position w:val="0"/>
+            <w:sz w:val="20"/>
+            <w:u w:val="single"/>
+            <w:shd w:fill="auto" w:val="clear"/>
+          </w:rPr>
+          <w:t xml:space="preserve">/</w:t>
+        </w:r>
+      </w:hyperlink>
+      <w:r>
+        <w:rPr>
+          <w:rFonts w:ascii="Courier New" w:hAnsi="Courier New" w:cs="Courier New" w:eastAsia="Courier New"/>
+          <w:color w:val="auto"/>
+          <w:spacing w:val="0"/>
+          <w:position w:val="0"/>
+          <w:sz w:val="20"/>
+          <w:shd w:fill="auto" w:val="clear"/>
+        </w:rPr>
+        <w:br/>
+      </w:r>
+      <w:hyperlink xmlns:r="http://schemas.openxmlformats.org/officeDocument/2006/relationships" r:id="docRId12">
+        <w:r>
+          <w:rPr>
+            <w:rFonts w:ascii="Courier New" w:hAnsi="Courier New" w:cs="Courier New" w:eastAsia="Courier New"/>
+            <w:b/>
+            <w:color w:val="0000FF"/>
+            <w:spacing w:val="0"/>
+            <w:position w:val="0"/>
+            <w:sz w:val="20"/>
+            <w:u w:val="single"/>
+            <w:shd w:fill="auto" w:val="clear"/>
+          </w:rPr>
+          <w:t xml:space="preserve">https://spring.io/guides/gs/consuming-rest-backbone</w:t>
+        </w:r>
+        <w:r>
+          <w:rPr>
+            <w:rFonts w:ascii="Courier New" w:hAnsi="Courier New" w:cs="Courier New" w:eastAsia="Courier New"/>
+            <w:color w:val="0000FF"/>
+            <w:spacing w:val="0"/>
+            <w:position w:val="0"/>
+            <w:sz w:val="20"/>
+            <w:u w:val="single"/>
+            <w:shd w:fill="auto" w:val="clear"/>
+          </w:rPr>
+          <w:t xml:space="preserve">/</w:t>
+        </w:r>
+      </w:hyperlink>
+      <w:r>
+        <w:rPr>
+          <w:rFonts w:ascii="Courier New" w:hAnsi="Courier New" w:cs="Courier New" w:eastAsia="Courier New"/>
+          <w:color w:val="auto"/>
+          <w:spacing w:val="0"/>
+          <w:position w:val="0"/>
+          <w:sz w:val="20"/>
+          <w:shd w:fill="auto" w:val="clear"/>
+        </w:rPr>
+        <w:br/>
+      </w:r>
+      <w:hyperlink xmlns:r="http://schemas.openxmlformats.org/officeDocument/2006/relationships" r:id="docRId13">
+        <w:r>
+          <w:rPr>
+            <w:rFonts w:ascii="Courier New" w:hAnsi="Courier New" w:cs="Courier New" w:eastAsia="Courier New"/>
+            <w:b/>
+            <w:color w:val="0000FF"/>
+            <w:spacing w:val="0"/>
+            <w:position w:val="0"/>
+            <w:sz w:val="20"/>
+            <w:u w:val="single"/>
+            <w:shd w:fill="auto" w:val="clear"/>
+          </w:rPr>
+          <w:t xml:space="preserve">http://blog.miguelgrinberg.com/post/writing-a-javascript-rest-client</w:t>
+        </w:r>
+      </w:hyperlink>
+      <w:r>
+        <w:rPr>
+          <w:rFonts w:ascii="Courier New" w:hAnsi="Courier New" w:cs="Courier New" w:eastAsia="Courier New"/>
+          <w:b/>
+          <w:color w:val="auto"/>
+          <w:spacing w:val="0"/>
+          <w:position w:val="0"/>
+          <w:sz w:val="20"/>
+          <w:shd w:fill="auto" w:val="clear"/>
+        </w:rPr>
+        <w:br/>
+      </w:r>
+      <w:hyperlink xmlns:r="http://schemas.openxmlformats.org/officeDocument/2006/relationships" r:id="docRId14">
+        <w:r>
+          <w:rPr>
+            <w:rFonts w:ascii="Courier New" w:hAnsi="Courier New" w:cs="Courier New" w:eastAsia="Courier New"/>
+            <w:b/>
+            <w:color w:val="0000FF"/>
+            <w:spacing w:val="0"/>
+            <w:position w:val="0"/>
+            <w:sz w:val="20"/>
+            <w:u w:val="single"/>
+            <w:shd w:fill="auto" w:val="clear"/>
+          </w:rPr>
+          <w:t xml:space="preserve">https://carminecarella.wordpress.com/2014/03/20/accounts-manager-a-sample-web-application-with-twitter-bootstrap-backbone-js-restful-j2ee-and-jpa</w:t>
+        </w:r>
+        <w:r>
+          <w:rPr>
+            <w:rFonts w:ascii="Courier New" w:hAnsi="Courier New" w:cs="Courier New" w:eastAsia="Courier New"/>
+            <w:color w:val="0000FF"/>
+            <w:spacing w:val="0"/>
+            <w:position w:val="0"/>
+            <w:sz w:val="20"/>
+            <w:u w:val="single"/>
+            <w:shd w:fill="auto" w:val="clear"/>
+          </w:rPr>
+          <w:t xml:space="preserve">/</w:t>
+        </w:r>
+      </w:hyperlink>
+      <w:r>
+        <w:rPr>
+          <w:rFonts w:ascii="Courier New" w:hAnsi="Courier New" w:cs="Courier New" w:eastAsia="Courier New"/>
+          <w:color w:val="auto"/>
+          <w:spacing w:val="0"/>
+          <w:position w:val="0"/>
+          <w:sz w:val="20"/>
+          <w:shd w:fill="auto" w:val="clear"/>
+        </w:rPr>
+        <w:br/>
+      </w:r>
+      <w:hyperlink xmlns:r="http://schemas.openxmlformats.org/officeDocument/2006/relationships" r:id="docRId15">
+        <w:r>
+          <w:rPr>
+            <w:rFonts w:ascii="Courier New" w:hAnsi="Courier New" w:cs="Courier New" w:eastAsia="Courier New"/>
+            <w:b/>
+            <w:color w:val="0000FF"/>
+            <w:spacing w:val="0"/>
+            <w:position w:val="0"/>
+            <w:sz w:val="20"/>
+            <w:u w:val="single"/>
+            <w:shd w:fill="auto" w:val="clear"/>
+          </w:rPr>
+          <w:t xml:space="preserve">https://www.twilio.com/blog/2013/12/votr-part-5-angularjs-crud-restful-apis.html</w:t>
+        </w:r>
+      </w:hyperlink>
+      <w:r>
+        <w:rPr>
+          <w:rFonts w:ascii="Courier New" w:hAnsi="Courier New" w:cs="Courier New" w:eastAsia="Courier New"/>
+          <w:b/>
+          <w:color w:val="auto"/>
+          <w:spacing w:val="0"/>
+          <w:position w:val="0"/>
+          <w:sz w:val="20"/>
+          <w:shd w:fill="auto" w:val="clear"/>
+        </w:rPr>
+        <w:br/>
+      </w:r>
+      <w:hyperlink xmlns:r="http://schemas.openxmlformats.org/officeDocument/2006/relationships" r:id="docRId16">
+        <w:r>
+          <w:rPr>
+            <w:rFonts w:ascii="Courier New" w:hAnsi="Courier New" w:cs="Courier New" w:eastAsia="Courier New"/>
+            <w:b/>
+            <w:color w:val="0000FF"/>
+            <w:spacing w:val="0"/>
+            <w:position w:val="0"/>
+            <w:sz w:val="20"/>
+            <w:u w:val="single"/>
+            <w:shd w:fill="auto" w:val="clear"/>
+          </w:rPr>
+          <w:t xml:space="preserve">https://github.com/crtr0/votr-part5</w:t>
+        </w:r>
+      </w:hyperlink>
+      <w:r>
+        <w:rPr>
+          <w:rFonts w:ascii="Courier New" w:hAnsi="Courier New" w:cs="Courier New" w:eastAsia="Courier New"/>
+          <w:b/>
+          <w:color w:val="auto"/>
+          <w:spacing w:val="0"/>
+          <w:position w:val="0"/>
+          <w:sz w:val="20"/>
+          <w:shd w:fill="auto" w:val="clear"/>
+        </w:rPr>
+        <w:br/>
+      </w:r>
+      <w:hyperlink xmlns:r="http://schemas.openxmlformats.org/officeDocument/2006/relationships" r:id="docRId17">
+        <w:r>
+          <w:rPr>
+            <w:rFonts w:ascii="Courier New" w:hAnsi="Courier New" w:cs="Courier New" w:eastAsia="Courier New"/>
+            <w:b/>
+            <w:color w:val="0000FF"/>
+            <w:spacing w:val="0"/>
+            <w:position w:val="0"/>
+            <w:sz w:val="20"/>
+            <w:u w:val="single"/>
+            <w:shd w:fill="auto" w:val="clear"/>
+          </w:rPr>
+          <w:t xml:space="preserve">https://spring.io/blog/2015/01/12/spring-and-angular-js-a-secure-single-page-application</w:t>
+        </w:r>
+      </w:hyperlink>
+      <w:r>
+        <w:rPr>
+          <w:rFonts w:ascii="Courier New" w:hAnsi="Courier New" w:cs="Courier New" w:eastAsia="Courier New"/>
+          <w:b/>
+          <w:color w:val="auto"/>
+          <w:spacing w:val="0"/>
+          <w:position w:val="0"/>
+          <w:sz w:val="20"/>
+          <w:shd w:fill="auto" w:val="clear"/>
+        </w:rPr>
+        <w:br/>
+        <w:br/>
+      </w:r>
+      <w:hyperlink xmlns:r="http://schemas.openxmlformats.org/officeDocument/2006/relationships" r:id="docRId18">
+        <w:r>
+          <w:rPr>
+            <w:rFonts w:ascii="Courier New" w:hAnsi="Courier New" w:cs="Courier New" w:eastAsia="Courier New"/>
+            <w:b/>
+            <w:color w:val="0000FF"/>
+            <w:spacing w:val="0"/>
+            <w:position w:val="0"/>
+            <w:sz w:val="20"/>
+            <w:u w:val="single"/>
+            <w:shd w:fill="auto" w:val="clear"/>
+          </w:rPr>
+          <w:t xml:space="preserve">http://www.sitepoint.com/creating-crud-app-minutes-angulars-resource</w:t>
+        </w:r>
+        <w:r>
+          <w:rPr>
+            <w:rFonts w:ascii="Courier New" w:hAnsi="Courier New" w:cs="Courier New" w:eastAsia="Courier New"/>
+            <w:color w:val="0000FF"/>
+            <w:spacing w:val="0"/>
+            <w:position w:val="0"/>
+            <w:sz w:val="20"/>
+            <w:u w:val="single"/>
+            <w:shd w:fill="auto" w:val="clear"/>
+          </w:rPr>
+          <w:t xml:space="preserve">/</w:t>
+        </w:r>
+      </w:hyperlink>
+      <w:r>
+        <w:rPr>
+          <w:rFonts w:ascii="Courier New" w:hAnsi="Courier New" w:cs="Courier New" w:eastAsia="Courier New"/>
+          <w:color w:val="auto"/>
+          <w:spacing w:val="0"/>
+          <w:position w:val="0"/>
+          <w:sz w:val="20"/>
+          <w:shd w:fill="auto" w:val="clear"/>
+        </w:rPr>
+        <w:br/>
+      </w:r>
+      <w:hyperlink xmlns:r="http://schemas.openxmlformats.org/officeDocument/2006/relationships" r:id="docRId19">
+        <w:r>
+          <w:rPr>
+            <w:rFonts w:ascii="Courier New" w:hAnsi="Courier New" w:cs="Courier New" w:eastAsia="Courier New"/>
+            <w:b/>
+            <w:color w:val="0000FF"/>
+            <w:spacing w:val="0"/>
+            <w:position w:val="0"/>
+            <w:sz w:val="20"/>
+            <w:u w:val="single"/>
+            <w:shd w:fill="auto" w:val="clear"/>
+          </w:rPr>
+          <w:t xml:space="preserve">https://github.com/jsprodotcom/source/blob/master/movieApp.zip</w:t>
+        </w:r>
+      </w:hyperlink>
+      <w:r>
+        <w:rPr>
+          <w:rFonts w:ascii="Courier New" w:hAnsi="Courier New" w:cs="Courier New" w:eastAsia="Courier New"/>
+          <w:b/>
+          <w:color w:val="auto"/>
+          <w:spacing w:val="0"/>
+          <w:position w:val="0"/>
+          <w:sz w:val="20"/>
+          <w:shd w:fill="auto" w:val="clear"/>
+        </w:rPr>
+        <w:br/>
+      </w:r>
+      <w:r>
+        <w:rPr>
+          <w:rFonts w:ascii="Courier New" w:hAnsi="Courier New" w:cs="Courier New" w:eastAsia="Courier New"/>
+          <w:color w:val="auto"/>
+          <w:spacing w:val="0"/>
+          <w:position w:val="0"/>
+          <w:sz w:val="20"/>
+          <w:shd w:fill="auto" w:val="clear"/>
+        </w:rPr>
+        <w:t xml:space="preserve">Single Page Application</w:t>
+        <w:br/>
+      </w:r>
+    </w:p>
+    <w:p>
+      <w:pPr>
+        <w:spacing w:before="100" w:after="100" w:line="240"/>
+        <w:ind w:right="0" w:left="0" w:firstLine="0"/>
+        <w:jc w:val="left"/>
+        <w:rPr>
+          <w:rFonts w:ascii="Courier New" w:hAnsi="Courier New" w:cs="Courier New" w:eastAsia="Courier New"/>
+          <w:b/>
+          <w:color w:val="auto"/>
+          <w:spacing w:val="0"/>
+          <w:position w:val="0"/>
+          <w:sz w:val="22"/>
+          <w:shd w:fill="auto" w:val="clear"/>
+        </w:rPr>
+      </w:pPr>
+    </w:p>
+    <w:p>
+      <w:pPr>
+        <w:spacing w:before="100" w:after="100" w:line="240"/>
+        <w:ind w:right="0" w:left="0" w:firstLine="0"/>
+        <w:jc w:val="left"/>
+        <w:rPr>
+          <w:rFonts w:ascii="Courier New" w:hAnsi="Courier New" w:cs="Courier New" w:eastAsia="Courier New"/>
+          <w:i/>
+          <w:color w:val="000000"/>
+          <w:spacing w:val="0"/>
+          <w:position w:val="0"/>
+          <w:sz w:val="18"/>
+          <w:shd w:fill="auto" w:val="clear"/>
+        </w:rPr>
+      </w:pPr>
       <w:r>
         <w:rPr>
           <w:rFonts w:ascii="Courier New" w:hAnsi="Courier New" w:cs="Courier New" w:eastAsia="Courier New"/>
@@ -1154,7 +1567,7 @@
           <w:shd w:fill="auto" w:val="clear"/>
         </w:rPr>
       </w:pPr>
-      <w:hyperlink xmlns:r="http://schemas.openxmlformats.org/officeDocument/2006/relationships" r:id="docRId9">
+      <w:hyperlink xmlns:r="http://schemas.openxmlformats.org/officeDocument/2006/relationships" r:id="docRId20">
         <w:r>
           <w:rPr>
             <w:rFonts w:ascii="Times New Roman" w:hAnsi="Times New Roman" w:cs="Times New Roman" w:eastAsia="Times New Roman"/>
@@ -1186,7 +1599,7 @@
           <w:shd w:fill="auto" w:val="clear"/>
         </w:rPr>
       </w:pPr>
-      <w:hyperlink xmlns:r="http://schemas.openxmlformats.org/officeDocument/2006/relationships" r:id="docRId10">
+      <w:hyperlink xmlns:r="http://schemas.openxmlformats.org/officeDocument/2006/relationships" r:id="docRId21">
         <w:r>
           <w:rPr>
             <w:rFonts w:ascii="Times New Roman" w:hAnsi="Times New Roman" w:cs="Times New Roman" w:eastAsia="Times New Roman"/>
@@ -1218,7 +1631,7 @@
           <w:shd w:fill="auto" w:val="clear"/>
         </w:rPr>
       </w:pPr>
-      <w:hyperlink xmlns:r="http://schemas.openxmlformats.org/officeDocument/2006/relationships" r:id="docRId11">
+      <w:hyperlink xmlns:r="http://schemas.openxmlformats.org/officeDocument/2006/relationships" r:id="docRId22">
         <w:r>
           <w:rPr>
             <w:rFonts w:ascii="Times New Roman" w:hAnsi="Times New Roman" w:cs="Times New Roman" w:eastAsia="Times New Roman"/>
@@ -1327,7 +1740,7 @@
           <w:shd w:fill="auto" w:val="clear"/>
         </w:rPr>
       </w:pPr>
-      <w:hyperlink xmlns:r="http://schemas.openxmlformats.org/officeDocument/2006/relationships" r:id="docRId12">
+      <w:hyperlink xmlns:r="http://schemas.openxmlformats.org/officeDocument/2006/relationships" r:id="docRId23">
         <w:r>
           <w:rPr>
             <w:rFonts w:ascii="Times New Roman" w:hAnsi="Times New Roman" w:cs="Times New Roman" w:eastAsia="Times New Roman"/>
@@ -1486,7 +1899,7 @@
         </w:rPr>
         <w:t xml:space="preserve"> objects actually have working implementations, but usually take some shortcut which makes them not suitable for production (an </w:t>
       </w:r>
-      <w:hyperlink xmlns:r="http://schemas.openxmlformats.org/officeDocument/2006/relationships" r:id="docRId13">
+      <w:hyperlink xmlns:r="http://schemas.openxmlformats.org/officeDocument/2006/relationships" r:id="docRId24">
         <w:r>
           <w:rPr>
             <w:rFonts w:ascii="Times New Roman" w:hAnsi="Times New Roman" w:cs="Times New Roman" w:eastAsia="Times New Roman"/>
@@ -3161,56 +3574,1419 @@
     </w:p>
     <w:p>
       <w:pPr>
-        <w:tabs>
-          <w:tab w:val="left" w:pos="959" w:leader="none"/>
-          <w:tab w:val="left" w:pos="1918" w:leader="none"/>
-          <w:tab w:val="left" w:pos="2877" w:leader="none"/>
-          <w:tab w:val="left" w:pos="3836" w:leader="none"/>
-          <w:tab w:val="left" w:pos="4795" w:leader="none"/>
-          <w:tab w:val="left" w:pos="5754" w:leader="none"/>
-          <w:tab w:val="left" w:pos="6713" w:leader="none"/>
-          <w:tab w:val="left" w:pos="7672" w:leader="none"/>
-          <w:tab w:val="left" w:pos="8631" w:leader="none"/>
-        </w:tabs>
-        <w:spacing w:before="0" w:after="0" w:line="240"/>
-        <w:ind w:right="0" w:left="0" w:firstLine="0"/>
-        <w:jc w:val="left"/>
-        <w:rPr>
-          <w:rFonts w:ascii="Courier New" w:hAnsi="Courier New" w:cs="Courier New" w:eastAsia="Courier New"/>
-          <w:color w:val="auto"/>
-          <w:spacing w:val="0"/>
-          <w:position w:val="0"/>
-          <w:sz w:val="20"/>
-          <w:shd w:fill="auto" w:val="clear"/>
-        </w:rPr>
-      </w:pPr>
-    </w:p>
-    <w:p>
-      <w:pPr>
-        <w:spacing w:before="100" w:after="100" w:line="240"/>
-        <w:ind w:right="0" w:left="0" w:firstLine="0"/>
-        <w:jc w:val="left"/>
-        <w:rPr>
-          <w:rFonts w:ascii="Times New Roman" w:hAnsi="Times New Roman" w:cs="Times New Roman" w:eastAsia="Times New Roman"/>
-          <w:color w:val="auto"/>
-          <w:spacing w:val="0"/>
-          <w:position w:val="0"/>
-          <w:sz w:val="24"/>
-          <w:shd w:fill="auto" w:val="clear"/>
-        </w:rPr>
-      </w:pPr>
-    </w:p>
-    <w:p>
-      <w:pPr>
-        <w:spacing w:before="0" w:after="200" w:line="276"/>
-        <w:ind w:right="0" w:left="0" w:firstLine="0"/>
-        <w:jc w:val="left"/>
-        <w:rPr>
-          <w:rFonts w:ascii="Calibri" w:hAnsi="Calibri" w:cs="Calibri" w:eastAsia="Calibri"/>
-          <w:color w:val="auto"/>
-          <w:spacing w:val="0"/>
-          <w:position w:val="0"/>
-          <w:sz w:val="22"/>
+        <w:spacing w:before="0" w:after="0" w:line="240"/>
+        <w:ind w:right="0" w:left="0" w:firstLine="0"/>
+        <w:jc w:val="left"/>
+        <w:rPr>
+          <w:rFonts w:ascii="Courier New" w:hAnsi="Courier New" w:cs="Courier New" w:eastAsia="Courier New"/>
+          <w:color w:val="auto"/>
+          <w:spacing w:val="0"/>
+          <w:position w:val="0"/>
+          <w:sz w:val="22"/>
+          <w:shd w:fill="auto" w:val="clear"/>
+        </w:rPr>
+      </w:pPr>
+      <w:r>
+        <w:rPr>
+          <w:rFonts w:ascii="Courier New" w:hAnsi="Courier New" w:cs="Courier New" w:eastAsia="Courier New"/>
+          <w:color w:val="auto"/>
+          <w:spacing w:val="0"/>
+          <w:position w:val="0"/>
+          <w:sz w:val="22"/>
+          <w:shd w:fill="auto" w:val="clear"/>
+        </w:rPr>
+        <w:t xml:space="preserve">Ruby/Rails Developer Challenge</w:t>
+      </w:r>
+    </w:p>
+    <w:p>
+      <w:pPr>
+        <w:spacing w:before="0" w:after="0" w:line="240"/>
+        <w:ind w:right="0" w:left="0" w:firstLine="0"/>
+        <w:jc w:val="left"/>
+        <w:rPr>
+          <w:rFonts w:ascii="Courier New" w:hAnsi="Courier New" w:cs="Courier New" w:eastAsia="Courier New"/>
+          <w:color w:val="auto"/>
+          <w:spacing w:val="0"/>
+          <w:position w:val="0"/>
+          <w:sz w:val="22"/>
+          <w:shd w:fill="auto" w:val="clear"/>
+        </w:rPr>
+      </w:pPr>
+      <w:r>
+        <w:rPr>
+          <w:rFonts w:ascii="Courier New" w:hAnsi="Courier New" w:cs="Courier New" w:eastAsia="Courier New"/>
+          <w:color w:val="auto"/>
+          <w:spacing w:val="0"/>
+          <w:position w:val="0"/>
+          <w:sz w:val="22"/>
+          <w:shd w:fill="auto" w:val="clear"/>
+        </w:rPr>
+        <w:t xml:space="preserve">---------------------------------</w:t>
+      </w:r>
+    </w:p>
+    <w:p>
+      <w:pPr>
+        <w:spacing w:before="0" w:after="0" w:line="240"/>
+        <w:ind w:right="0" w:left="0" w:firstLine="0"/>
+        <w:jc w:val="left"/>
+        <w:rPr>
+          <w:rFonts w:ascii="Courier New" w:hAnsi="Courier New" w:cs="Courier New" w:eastAsia="Courier New"/>
+          <w:color w:val="auto"/>
+          <w:spacing w:val="0"/>
+          <w:position w:val="0"/>
+          <w:sz w:val="22"/>
+          <w:shd w:fill="auto" w:val="clear"/>
+        </w:rPr>
+      </w:pPr>
+    </w:p>
+    <w:p>
+      <w:pPr>
+        <w:spacing w:before="0" w:after="0" w:line="240"/>
+        <w:ind w:right="0" w:left="0" w:firstLine="0"/>
+        <w:jc w:val="left"/>
+        <w:rPr>
+          <w:rFonts w:ascii="Courier New" w:hAnsi="Courier New" w:cs="Courier New" w:eastAsia="Courier New"/>
+          <w:color w:val="auto"/>
+          <w:spacing w:val="0"/>
+          <w:position w:val="0"/>
+          <w:sz w:val="22"/>
+          <w:shd w:fill="auto" w:val="clear"/>
+        </w:rPr>
+      </w:pPr>
+      <w:r>
+        <w:rPr>
+          <w:rFonts w:ascii="Courier New" w:hAnsi="Courier New" w:cs="Courier New" w:eastAsia="Courier New"/>
+          <w:color w:val="auto"/>
+          <w:spacing w:val="0"/>
+          <w:position w:val="0"/>
+          <w:sz w:val="22"/>
+          <w:shd w:fill="auto" w:val="clear"/>
+        </w:rPr>
+        <w:t xml:space="preserve">Directions: Build a minimal API, using Rails and MongoDB, for our products (please see attached). The API should be RESTful, serve JSON as the output, and contain the following CRUD functions:</w:t>
+      </w:r>
+    </w:p>
+    <w:p>
+      <w:pPr>
+        <w:spacing w:before="0" w:after="0" w:line="240"/>
+        <w:ind w:right="0" w:left="0" w:firstLine="0"/>
+        <w:jc w:val="left"/>
+        <w:rPr>
+          <w:rFonts w:ascii="Courier New" w:hAnsi="Courier New" w:cs="Courier New" w:eastAsia="Courier New"/>
+          <w:color w:val="auto"/>
+          <w:spacing w:val="0"/>
+          <w:position w:val="0"/>
+          <w:sz w:val="22"/>
+          <w:shd w:fill="auto" w:val="clear"/>
+        </w:rPr>
+      </w:pPr>
+    </w:p>
+    <w:p>
+      <w:pPr>
+        <w:spacing w:before="0" w:after="0" w:line="240"/>
+        <w:ind w:right="0" w:left="0" w:firstLine="0"/>
+        <w:jc w:val="left"/>
+        <w:rPr>
+          <w:rFonts w:ascii="Courier New" w:hAnsi="Courier New" w:cs="Courier New" w:eastAsia="Courier New"/>
+          <w:color w:val="auto"/>
+          <w:spacing w:val="0"/>
+          <w:position w:val="0"/>
+          <w:sz w:val="22"/>
+          <w:shd w:fill="auto" w:val="clear"/>
+        </w:rPr>
+      </w:pPr>
+      <w:r>
+        <w:rPr>
+          <w:rFonts w:ascii="Courier New" w:hAnsi="Courier New" w:cs="Courier New" w:eastAsia="Courier New"/>
+          <w:color w:val="auto"/>
+          <w:spacing w:val="0"/>
+          <w:position w:val="0"/>
+          <w:sz w:val="22"/>
+          <w:shd w:fill="auto" w:val="clear"/>
+        </w:rPr>
+        <w:t xml:space="preserve">CREATE</w:t>
+      </w:r>
+    </w:p>
+    <w:p>
+      <w:pPr>
+        <w:spacing w:before="0" w:after="0" w:line="240"/>
+        <w:ind w:right="0" w:left="0" w:firstLine="0"/>
+        <w:jc w:val="left"/>
+        <w:rPr>
+          <w:rFonts w:ascii="Courier New" w:hAnsi="Courier New" w:cs="Courier New" w:eastAsia="Courier New"/>
+          <w:color w:val="auto"/>
+          <w:spacing w:val="0"/>
+          <w:position w:val="0"/>
+          <w:sz w:val="22"/>
+          <w:shd w:fill="auto" w:val="clear"/>
+        </w:rPr>
+      </w:pPr>
+      <w:r>
+        <w:rPr>
+          <w:rFonts w:ascii="Courier New" w:hAnsi="Courier New" w:cs="Courier New" w:eastAsia="Courier New"/>
+          <w:color w:val="auto"/>
+          <w:spacing w:val="0"/>
+          <w:position w:val="0"/>
+          <w:sz w:val="22"/>
+          <w:shd w:fill="auto" w:val="clear"/>
+        </w:rPr>
+        <w:t xml:space="preserve">1. Creates a product</w:t>
+      </w:r>
+    </w:p>
+    <w:p>
+      <w:pPr>
+        <w:spacing w:before="0" w:after="0" w:line="240"/>
+        <w:ind w:right="0" w:left="0" w:firstLine="0"/>
+        <w:jc w:val="left"/>
+        <w:rPr>
+          <w:rFonts w:ascii="Courier New" w:hAnsi="Courier New" w:cs="Courier New" w:eastAsia="Courier New"/>
+          <w:color w:val="auto"/>
+          <w:spacing w:val="0"/>
+          <w:position w:val="0"/>
+          <w:sz w:val="22"/>
+          <w:shd w:fill="auto" w:val="clear"/>
+        </w:rPr>
+      </w:pPr>
+    </w:p>
+    <w:p>
+      <w:pPr>
+        <w:spacing w:before="0" w:after="0" w:line="240"/>
+        <w:ind w:right="0" w:left="0" w:firstLine="0"/>
+        <w:jc w:val="left"/>
+        <w:rPr>
+          <w:rFonts w:ascii="Courier New" w:hAnsi="Courier New" w:cs="Courier New" w:eastAsia="Courier New"/>
+          <w:color w:val="auto"/>
+          <w:spacing w:val="0"/>
+          <w:position w:val="0"/>
+          <w:sz w:val="22"/>
+          <w:shd w:fill="auto" w:val="clear"/>
+        </w:rPr>
+      </w:pPr>
+      <w:r>
+        <w:rPr>
+          <w:rFonts w:ascii="Courier New" w:hAnsi="Courier New" w:cs="Courier New" w:eastAsia="Courier New"/>
+          <w:color w:val="auto"/>
+          <w:spacing w:val="0"/>
+          <w:position w:val="0"/>
+          <w:sz w:val="22"/>
+          <w:shd w:fill="auto" w:val="clear"/>
+        </w:rPr>
+        <w:t xml:space="preserve">READ</w:t>
+      </w:r>
+    </w:p>
+    <w:p>
+      <w:pPr>
+        <w:spacing w:before="0" w:after="0" w:line="240"/>
+        <w:ind w:right="0" w:left="0" w:firstLine="0"/>
+        <w:jc w:val="left"/>
+        <w:rPr>
+          <w:rFonts w:ascii="Courier New" w:hAnsi="Courier New" w:cs="Courier New" w:eastAsia="Courier New"/>
+          <w:color w:val="auto"/>
+          <w:spacing w:val="0"/>
+          <w:position w:val="0"/>
+          <w:sz w:val="22"/>
+          <w:shd w:fill="auto" w:val="clear"/>
+        </w:rPr>
+      </w:pPr>
+      <w:r>
+        <w:rPr>
+          <w:rFonts w:ascii="Courier New" w:hAnsi="Courier New" w:cs="Courier New" w:eastAsia="Courier New"/>
+          <w:color w:val="auto"/>
+          <w:spacing w:val="0"/>
+          <w:position w:val="0"/>
+          <w:sz w:val="22"/>
+          <w:shd w:fill="auto" w:val="clear"/>
+        </w:rPr>
+        <w:t xml:space="preserve">1. Shows ALL products</w:t>
+      </w:r>
+    </w:p>
+    <w:p>
+      <w:pPr>
+        <w:spacing w:before="0" w:after="0" w:line="240"/>
+        <w:ind w:right="0" w:left="0" w:firstLine="0"/>
+        <w:jc w:val="left"/>
+        <w:rPr>
+          <w:rFonts w:ascii="Courier New" w:hAnsi="Courier New" w:cs="Courier New" w:eastAsia="Courier New"/>
+          <w:color w:val="auto"/>
+          <w:spacing w:val="0"/>
+          <w:position w:val="0"/>
+          <w:sz w:val="22"/>
+          <w:shd w:fill="auto" w:val="clear"/>
+        </w:rPr>
+      </w:pPr>
+      <w:r>
+        <w:rPr>
+          <w:rFonts w:ascii="Courier New" w:hAnsi="Courier New" w:cs="Courier New" w:eastAsia="Courier New"/>
+          <w:color w:val="auto"/>
+          <w:spacing w:val="0"/>
+          <w:position w:val="0"/>
+          <w:sz w:val="22"/>
+          <w:shd w:fill="auto" w:val="clear"/>
+        </w:rPr>
+        <w:t xml:space="preserve">2. Shows ONE product that best matches a given length/width/height/weight query (For example, if I make an API request for a product with the following dimensions: 48â€l X 14â€w X 12â€h (@ 42lbs) the API should send me back â€</w:t>
+      </w:r>
+      <w:r>
+        <w:rPr>
+          <w:rFonts w:ascii="Courier New" w:hAnsi="Courier New" w:cs="Courier New" w:eastAsia="Courier New"/>
+          <w:color w:val="auto"/>
+          <w:spacing w:val="0"/>
+          <w:position w:val="0"/>
+          <w:sz w:val="22"/>
+          <w:shd w:fill="auto" w:val="clear"/>
+        </w:rPr>
+        <w:t xml:space="preserve">œGolf - Small</w:t>
+      </w:r>
+      <w:r>
+        <w:rPr>
+          <w:rFonts w:ascii="Courier New" w:hAnsi="Courier New" w:cs="Courier New" w:eastAsia="Courier New"/>
+          <w:color w:val="auto"/>
+          <w:spacing w:val="0"/>
+          <w:position w:val="0"/>
+          <w:sz w:val="22"/>
+          <w:shd w:fill="auto" w:val="clear"/>
+        </w:rPr>
+        <w:t xml:space="preserve">â€.)</w:t>
+      </w:r>
+    </w:p>
+    <w:p>
+      <w:pPr>
+        <w:spacing w:before="0" w:after="0" w:line="240"/>
+        <w:ind w:right="0" w:left="0" w:firstLine="0"/>
+        <w:jc w:val="left"/>
+        <w:rPr>
+          <w:rFonts w:ascii="Courier New" w:hAnsi="Courier New" w:cs="Courier New" w:eastAsia="Courier New"/>
+          <w:color w:val="auto"/>
+          <w:spacing w:val="0"/>
+          <w:position w:val="0"/>
+          <w:sz w:val="22"/>
+          <w:shd w:fill="auto" w:val="clear"/>
+        </w:rPr>
+      </w:pPr>
+    </w:p>
+    <w:p>
+      <w:pPr>
+        <w:spacing w:before="0" w:after="0" w:line="240"/>
+        <w:ind w:right="0" w:left="0" w:firstLine="0"/>
+        <w:jc w:val="left"/>
+        <w:rPr>
+          <w:rFonts w:ascii="Courier New" w:hAnsi="Courier New" w:cs="Courier New" w:eastAsia="Courier New"/>
+          <w:color w:val="auto"/>
+          <w:spacing w:val="0"/>
+          <w:position w:val="0"/>
+          <w:sz w:val="22"/>
+          <w:shd w:fill="auto" w:val="clear"/>
+        </w:rPr>
+      </w:pPr>
+      <w:r>
+        <w:rPr>
+          <w:rFonts w:ascii="Courier New" w:hAnsi="Courier New" w:cs="Courier New" w:eastAsia="Courier New"/>
+          <w:color w:val="auto"/>
+          <w:spacing w:val="0"/>
+          <w:position w:val="0"/>
+          <w:sz w:val="22"/>
+          <w:shd w:fill="auto" w:val="clear"/>
+        </w:rPr>
+        <w:t xml:space="preserve">UPDATE</w:t>
+      </w:r>
+    </w:p>
+    <w:p>
+      <w:pPr>
+        <w:spacing w:before="0" w:after="0" w:line="240"/>
+        <w:ind w:right="0" w:left="0" w:firstLine="0"/>
+        <w:jc w:val="left"/>
+        <w:rPr>
+          <w:rFonts w:ascii="Courier New" w:hAnsi="Courier New" w:cs="Courier New" w:eastAsia="Courier New"/>
+          <w:color w:val="auto"/>
+          <w:spacing w:val="0"/>
+          <w:position w:val="0"/>
+          <w:sz w:val="22"/>
+          <w:shd w:fill="auto" w:val="clear"/>
+        </w:rPr>
+      </w:pPr>
+      <w:r>
+        <w:rPr>
+          <w:rFonts w:ascii="Courier New" w:hAnsi="Courier New" w:cs="Courier New" w:eastAsia="Courier New"/>
+          <w:color w:val="auto"/>
+          <w:spacing w:val="0"/>
+          <w:position w:val="0"/>
+          <w:sz w:val="22"/>
+          <w:shd w:fill="auto" w:val="clear"/>
+        </w:rPr>
+        <w:t xml:space="preserve">1. Updates a product</w:t>
+      </w:r>
+    </w:p>
+    <w:p>
+      <w:pPr>
+        <w:spacing w:before="0" w:after="0" w:line="240"/>
+        <w:ind w:right="0" w:left="0" w:firstLine="0"/>
+        <w:jc w:val="left"/>
+        <w:rPr>
+          <w:rFonts w:ascii="Courier New" w:hAnsi="Courier New" w:cs="Courier New" w:eastAsia="Courier New"/>
+          <w:color w:val="auto"/>
+          <w:spacing w:val="0"/>
+          <w:position w:val="0"/>
+          <w:sz w:val="22"/>
+          <w:shd w:fill="auto" w:val="clear"/>
+        </w:rPr>
+      </w:pPr>
+    </w:p>
+    <w:p>
+      <w:pPr>
+        <w:spacing w:before="0" w:after="0" w:line="240"/>
+        <w:ind w:right="0" w:left="0" w:firstLine="0"/>
+        <w:jc w:val="left"/>
+        <w:rPr>
+          <w:rFonts w:ascii="Courier New" w:hAnsi="Courier New" w:cs="Courier New" w:eastAsia="Courier New"/>
+          <w:color w:val="auto"/>
+          <w:spacing w:val="0"/>
+          <w:position w:val="0"/>
+          <w:sz w:val="22"/>
+          <w:shd w:fill="auto" w:val="clear"/>
+        </w:rPr>
+      </w:pPr>
+      <w:r>
+        <w:rPr>
+          <w:rFonts w:ascii="Courier New" w:hAnsi="Courier New" w:cs="Courier New" w:eastAsia="Courier New"/>
+          <w:color w:val="auto"/>
+          <w:spacing w:val="0"/>
+          <w:position w:val="0"/>
+          <w:sz w:val="22"/>
+          <w:shd w:fill="auto" w:val="clear"/>
+        </w:rPr>
+        <w:t xml:space="preserve">DESTROY</w:t>
+      </w:r>
+    </w:p>
+    <w:p>
+      <w:pPr>
+        <w:spacing w:before="0" w:after="0" w:line="240"/>
+        <w:ind w:right="0" w:left="0" w:firstLine="0"/>
+        <w:jc w:val="left"/>
+        <w:rPr>
+          <w:rFonts w:ascii="Courier New" w:hAnsi="Courier New" w:cs="Courier New" w:eastAsia="Courier New"/>
+          <w:color w:val="auto"/>
+          <w:spacing w:val="0"/>
+          <w:position w:val="0"/>
+          <w:sz w:val="22"/>
+          <w:shd w:fill="auto" w:val="clear"/>
+        </w:rPr>
+      </w:pPr>
+      <w:r>
+        <w:rPr>
+          <w:rFonts w:ascii="Courier New" w:hAnsi="Courier New" w:cs="Courier New" w:eastAsia="Courier New"/>
+          <w:color w:val="auto"/>
+          <w:spacing w:val="0"/>
+          <w:position w:val="0"/>
+          <w:sz w:val="22"/>
+          <w:shd w:fill="auto" w:val="clear"/>
+        </w:rPr>
+        <w:t xml:space="preserve">1. Deletes a product</w:t>
+      </w:r>
+    </w:p>
+    <w:p>
+      <w:pPr>
+        <w:spacing w:before="0" w:after="0" w:line="240"/>
+        <w:ind w:right="0" w:left="0" w:firstLine="0"/>
+        <w:jc w:val="left"/>
+        <w:rPr>
+          <w:rFonts w:ascii="Courier New" w:hAnsi="Courier New" w:cs="Courier New" w:eastAsia="Courier New"/>
+          <w:color w:val="auto"/>
+          <w:spacing w:val="0"/>
+          <w:position w:val="0"/>
+          <w:sz w:val="22"/>
+          <w:shd w:fill="auto" w:val="clear"/>
+        </w:rPr>
+      </w:pPr>
+    </w:p>
+    <w:p>
+      <w:pPr>
+        <w:spacing w:before="0" w:after="0" w:line="240"/>
+        <w:ind w:right="0" w:left="0" w:firstLine="0"/>
+        <w:jc w:val="left"/>
+        <w:rPr>
+          <w:rFonts w:ascii="Courier New" w:hAnsi="Courier New" w:cs="Courier New" w:eastAsia="Courier New"/>
+          <w:color w:val="auto"/>
+          <w:spacing w:val="0"/>
+          <w:position w:val="0"/>
+          <w:sz w:val="22"/>
+          <w:shd w:fill="auto" w:val="clear"/>
+        </w:rPr>
+      </w:pPr>
+      <w:r>
+        <w:rPr>
+          <w:rFonts w:ascii="Courier New" w:hAnsi="Courier New" w:cs="Courier New" w:eastAsia="Courier New"/>
+          <w:color w:val="auto"/>
+          <w:spacing w:val="0"/>
+          <w:position w:val="0"/>
+          <w:sz w:val="22"/>
+          <w:shd w:fill="auto" w:val="clear"/>
+        </w:rPr>
+        <w:t xml:space="preserve">---------------------------------</w:t>
+      </w:r>
+    </w:p>
+    <w:p>
+      <w:pPr>
+        <w:spacing w:before="0" w:after="0" w:line="240"/>
+        <w:ind w:right="0" w:left="0" w:firstLine="0"/>
+        <w:jc w:val="left"/>
+        <w:rPr>
+          <w:rFonts w:ascii="Courier New" w:hAnsi="Courier New" w:cs="Courier New" w:eastAsia="Courier New"/>
+          <w:color w:val="auto"/>
+          <w:spacing w:val="0"/>
+          <w:position w:val="0"/>
+          <w:sz w:val="22"/>
+          <w:shd w:fill="auto" w:val="clear"/>
+        </w:rPr>
+      </w:pPr>
+    </w:p>
+    <w:p>
+      <w:pPr>
+        <w:spacing w:before="0" w:after="0" w:line="240"/>
+        <w:ind w:right="0" w:left="0" w:firstLine="0"/>
+        <w:jc w:val="left"/>
+        <w:rPr>
+          <w:rFonts w:ascii="Courier New" w:hAnsi="Courier New" w:cs="Courier New" w:eastAsia="Courier New"/>
+          <w:color w:val="auto"/>
+          <w:spacing w:val="0"/>
+          <w:position w:val="0"/>
+          <w:sz w:val="22"/>
+          <w:shd w:fill="auto" w:val="clear"/>
+        </w:rPr>
+      </w:pPr>
+      <w:r>
+        <w:rPr>
+          <w:rFonts w:ascii="Courier New" w:hAnsi="Courier New" w:cs="Courier New" w:eastAsia="Courier New"/>
+          <w:color w:val="auto"/>
+          <w:spacing w:val="0"/>
+          <w:position w:val="0"/>
+          <w:sz w:val="22"/>
+          <w:shd w:fill="auto" w:val="clear"/>
+        </w:rPr>
+        <w:t xml:space="preserve">Other Requirements:</w:t>
+      </w:r>
+    </w:p>
+    <w:p>
+      <w:pPr>
+        <w:spacing w:before="0" w:after="0" w:line="240"/>
+        <w:ind w:right="0" w:left="0" w:firstLine="0"/>
+        <w:jc w:val="left"/>
+        <w:rPr>
+          <w:rFonts w:ascii="Courier New" w:hAnsi="Courier New" w:cs="Courier New" w:eastAsia="Courier New"/>
+          <w:color w:val="auto"/>
+          <w:spacing w:val="0"/>
+          <w:position w:val="0"/>
+          <w:sz w:val="22"/>
+          <w:shd w:fill="auto" w:val="clear"/>
+        </w:rPr>
+      </w:pPr>
+      <w:r>
+        <w:rPr>
+          <w:rFonts w:ascii="Courier New" w:hAnsi="Courier New" w:cs="Courier New" w:eastAsia="Courier New"/>
+          <w:color w:val="auto"/>
+          <w:spacing w:val="0"/>
+          <w:position w:val="0"/>
+          <w:sz w:val="22"/>
+          <w:shd w:fill="auto" w:val="clear"/>
+        </w:rPr>
+        <w:t xml:space="preserve">- Use proper HTTP error codes</w:t>
+      </w:r>
+    </w:p>
+    <w:p>
+      <w:pPr>
+        <w:spacing w:before="0" w:after="0" w:line="240"/>
+        <w:ind w:right="0" w:left="0" w:firstLine="0"/>
+        <w:jc w:val="left"/>
+        <w:rPr>
+          <w:rFonts w:ascii="Courier New" w:hAnsi="Courier New" w:cs="Courier New" w:eastAsia="Courier New"/>
+          <w:color w:val="auto"/>
+          <w:spacing w:val="0"/>
+          <w:position w:val="0"/>
+          <w:sz w:val="22"/>
+          <w:shd w:fill="auto" w:val="clear"/>
+        </w:rPr>
+      </w:pPr>
+      <w:r>
+        <w:rPr>
+          <w:rFonts w:ascii="Courier New" w:hAnsi="Courier New" w:cs="Courier New" w:eastAsia="Courier New"/>
+          <w:color w:val="auto"/>
+          <w:spacing w:val="0"/>
+          <w:position w:val="0"/>
+          <w:sz w:val="22"/>
+          <w:shd w:fill="auto" w:val="clear"/>
+        </w:rPr>
+        <w:t xml:space="preserve">- Validate data</w:t>
+      </w:r>
+    </w:p>
+    <w:p>
+      <w:pPr>
+        <w:spacing w:before="0" w:after="0" w:line="240"/>
+        <w:ind w:right="0" w:left="0" w:firstLine="0"/>
+        <w:jc w:val="left"/>
+        <w:rPr>
+          <w:rFonts w:ascii="Courier New" w:hAnsi="Courier New" w:cs="Courier New" w:eastAsia="Courier New"/>
+          <w:color w:val="auto"/>
+          <w:spacing w:val="0"/>
+          <w:position w:val="0"/>
+          <w:sz w:val="22"/>
+          <w:shd w:fill="auto" w:val="clear"/>
+        </w:rPr>
+      </w:pPr>
+      <w:r>
+        <w:rPr>
+          <w:rFonts w:ascii="Courier New" w:hAnsi="Courier New" w:cs="Courier New" w:eastAsia="Courier New"/>
+          <w:color w:val="auto"/>
+          <w:spacing w:val="0"/>
+          <w:position w:val="0"/>
+          <w:sz w:val="22"/>
+          <w:shd w:fill="auto" w:val="clear"/>
+        </w:rPr>
+        <w:t xml:space="preserve">- Create a script to populate the DB with the products.json file</w:t>
+      </w:r>
+    </w:p>
+    <w:p>
+      <w:pPr>
+        <w:spacing w:before="0" w:after="0" w:line="240"/>
+        <w:ind w:right="0" w:left="0" w:firstLine="0"/>
+        <w:jc w:val="left"/>
+        <w:rPr>
+          <w:rFonts w:ascii="Courier New" w:hAnsi="Courier New" w:cs="Courier New" w:eastAsia="Courier New"/>
+          <w:color w:val="auto"/>
+          <w:spacing w:val="0"/>
+          <w:position w:val="0"/>
+          <w:sz w:val="22"/>
+          <w:shd w:fill="auto" w:val="clear"/>
+        </w:rPr>
+      </w:pPr>
+      <w:r>
+        <w:rPr>
+          <w:rFonts w:ascii="Courier New" w:hAnsi="Courier New" w:cs="Courier New" w:eastAsia="Courier New"/>
+          <w:color w:val="auto"/>
+          <w:spacing w:val="0"/>
+          <w:position w:val="0"/>
+          <w:sz w:val="22"/>
+          <w:shd w:fill="auto" w:val="clear"/>
+        </w:rPr>
+        <w:t xml:space="preserve">- Provide Minimal API Documentation (a sample request with its parameters will suffice)</w:t>
+      </w:r>
+    </w:p>
+    <w:p>
+      <w:pPr>
+        <w:spacing w:before="0" w:after="0" w:line="240"/>
+        <w:ind w:right="0" w:left="0" w:firstLine="0"/>
+        <w:jc w:val="left"/>
+        <w:rPr>
+          <w:rFonts w:ascii="Courier New" w:hAnsi="Courier New" w:cs="Courier New" w:eastAsia="Courier New"/>
+          <w:color w:val="auto"/>
+          <w:spacing w:val="0"/>
+          <w:position w:val="0"/>
+          <w:sz w:val="22"/>
+          <w:shd w:fill="auto" w:val="clear"/>
+        </w:rPr>
+      </w:pPr>
+    </w:p>
+    <w:p>
+      <w:pPr>
+        <w:spacing w:before="0" w:after="0" w:line="240"/>
+        <w:ind w:right="0" w:left="0" w:firstLine="0"/>
+        <w:jc w:val="left"/>
+        <w:rPr>
+          <w:rFonts w:ascii="Courier New" w:hAnsi="Courier New" w:cs="Courier New" w:eastAsia="Courier New"/>
+          <w:color w:val="auto"/>
+          <w:spacing w:val="0"/>
+          <w:position w:val="0"/>
+          <w:sz w:val="22"/>
+          <w:shd w:fill="auto" w:val="clear"/>
+        </w:rPr>
+      </w:pPr>
+      <w:r>
+        <w:rPr>
+          <w:rFonts w:ascii="Courier New" w:hAnsi="Courier New" w:cs="Courier New" w:eastAsia="Courier New"/>
+          <w:color w:val="auto"/>
+          <w:spacing w:val="0"/>
+          <w:position w:val="0"/>
+          <w:sz w:val="22"/>
+          <w:shd w:fill="auto" w:val="clear"/>
+        </w:rPr>
+        <w:t xml:space="preserve">---------------------------------</w:t>
+      </w:r>
+    </w:p>
+    <w:p>
+      <w:pPr>
+        <w:spacing w:before="0" w:after="0" w:line="240"/>
+        <w:ind w:right="0" w:left="0" w:firstLine="0"/>
+        <w:jc w:val="left"/>
+        <w:rPr>
+          <w:rFonts w:ascii="Courier New" w:hAnsi="Courier New" w:cs="Courier New" w:eastAsia="Courier New"/>
+          <w:color w:val="auto"/>
+          <w:spacing w:val="0"/>
+          <w:position w:val="0"/>
+          <w:sz w:val="22"/>
+          <w:shd w:fill="auto" w:val="clear"/>
+        </w:rPr>
+      </w:pPr>
+    </w:p>
+    <w:p>
+      <w:pPr>
+        <w:spacing w:before="0" w:after="0" w:line="240"/>
+        <w:ind w:right="0" w:left="0" w:firstLine="0"/>
+        <w:jc w:val="left"/>
+        <w:rPr>
+          <w:rFonts w:ascii="Courier New" w:hAnsi="Courier New" w:cs="Courier New" w:eastAsia="Courier New"/>
+          <w:color w:val="auto"/>
+          <w:spacing w:val="0"/>
+          <w:position w:val="0"/>
+          <w:sz w:val="22"/>
+          <w:shd w:fill="auto" w:val="clear"/>
+        </w:rPr>
+      </w:pPr>
+      <w:r>
+        <w:rPr>
+          <w:rFonts w:ascii="Courier New" w:hAnsi="Courier New" w:cs="Courier New" w:eastAsia="Courier New"/>
+          <w:color w:val="auto"/>
+          <w:spacing w:val="0"/>
+          <w:position w:val="0"/>
+          <w:sz w:val="22"/>
+          <w:shd w:fill="auto" w:val="clear"/>
+        </w:rPr>
+        <w:t xml:space="preserve">Helpful Hints:</w:t>
+      </w:r>
+    </w:p>
+    <w:p>
+      <w:pPr>
+        <w:spacing w:before="0" w:after="0" w:line="240"/>
+        <w:ind w:right="0" w:left="0" w:firstLine="0"/>
+        <w:jc w:val="left"/>
+        <w:rPr>
+          <w:rFonts w:ascii="Courier New" w:hAnsi="Courier New" w:cs="Courier New" w:eastAsia="Courier New"/>
+          <w:color w:val="auto"/>
+          <w:spacing w:val="0"/>
+          <w:position w:val="0"/>
+          <w:sz w:val="22"/>
+          <w:shd w:fill="auto" w:val="clear"/>
+        </w:rPr>
+      </w:pPr>
+      <w:r>
+        <w:rPr>
+          <w:rFonts w:ascii="Courier New" w:hAnsi="Courier New" w:cs="Courier New" w:eastAsia="Courier New"/>
+          <w:color w:val="auto"/>
+          <w:spacing w:val="0"/>
+          <w:position w:val="0"/>
+          <w:sz w:val="22"/>
+          <w:shd w:fill="auto" w:val="clear"/>
+        </w:rPr>
+        <w:t xml:space="preserve">-With shipping packages, you can always go bigger, but you canâ€™t go smaller (i.e. if an item is 5â€x5â€x5", you will need the 6â€x5â€x6" package, not the 4â€x5â€x5â€ package). This is also the case for weight. In terms of interpreting the data, think of dimensions and weight of a product as MAX dimensions and MAX weight.</w:t>
+      </w:r>
+    </w:p>
+    <w:p>
+      <w:pPr>
+        <w:spacing w:before="0" w:after="0" w:line="240"/>
+        <w:ind w:right="0" w:left="0" w:firstLine="0"/>
+        <w:jc w:val="left"/>
+        <w:rPr>
+          <w:rFonts w:ascii="Courier New" w:hAnsi="Courier New" w:cs="Courier New" w:eastAsia="Courier New"/>
+          <w:color w:val="auto"/>
+          <w:spacing w:val="0"/>
+          <w:position w:val="0"/>
+          <w:sz w:val="22"/>
+          <w:shd w:fill="auto" w:val="clear"/>
+        </w:rPr>
+      </w:pPr>
+    </w:p>
+    <w:p>
+      <w:pPr>
+        <w:spacing w:before="0" w:after="0" w:line="240"/>
+        <w:ind w:right="0" w:left="0" w:firstLine="0"/>
+        <w:jc w:val="left"/>
+        <w:rPr>
+          <w:rFonts w:ascii="Courier New" w:hAnsi="Courier New" w:cs="Courier New" w:eastAsia="Courier New"/>
+          <w:color w:val="auto"/>
+          <w:spacing w:val="0"/>
+          <w:position w:val="0"/>
+          <w:sz w:val="22"/>
+          <w:shd w:fill="auto" w:val="clear"/>
+        </w:rPr>
+      </w:pPr>
+      <w:r>
+        <w:rPr>
+          <w:rFonts w:ascii="Courier New" w:hAnsi="Courier New" w:cs="Courier New" w:eastAsia="Courier New"/>
+          <w:color w:val="auto"/>
+          <w:spacing w:val="0"/>
+          <w:position w:val="0"/>
+          <w:sz w:val="22"/>
+          <w:shd w:fill="auto" w:val="clear"/>
+        </w:rPr>
+        <w:t xml:space="preserve">---------------------------------</w:t>
+      </w:r>
+    </w:p>
+    <w:p>
+      <w:pPr>
+        <w:spacing w:before="0" w:after="0" w:line="240"/>
+        <w:ind w:right="0" w:left="0" w:firstLine="0"/>
+        <w:jc w:val="left"/>
+        <w:rPr>
+          <w:rFonts w:ascii="Courier New" w:hAnsi="Courier New" w:cs="Courier New" w:eastAsia="Courier New"/>
+          <w:color w:val="auto"/>
+          <w:spacing w:val="0"/>
+          <w:position w:val="0"/>
+          <w:sz w:val="22"/>
+          <w:shd w:fill="auto" w:val="clear"/>
+        </w:rPr>
+      </w:pPr>
+    </w:p>
+    <w:p>
+      <w:pPr>
+        <w:spacing w:before="0" w:after="0" w:line="240"/>
+        <w:ind w:right="0" w:left="0" w:firstLine="0"/>
+        <w:jc w:val="left"/>
+        <w:rPr>
+          <w:rFonts w:ascii="Courier New" w:hAnsi="Courier New" w:cs="Courier New" w:eastAsia="Courier New"/>
+          <w:color w:val="auto"/>
+          <w:spacing w:val="0"/>
+          <w:position w:val="0"/>
+          <w:sz w:val="22"/>
+          <w:shd w:fill="auto" w:val="clear"/>
+        </w:rPr>
+      </w:pPr>
+      <w:r>
+        <w:rPr>
+          <w:rFonts w:ascii="Courier New" w:hAnsi="Courier New" w:cs="Courier New" w:eastAsia="Courier New"/>
+          <w:color w:val="auto"/>
+          <w:spacing w:val="0"/>
+          <w:position w:val="0"/>
+          <w:sz w:val="22"/>
+          <w:shd w:fill="auto" w:val="clear"/>
+        </w:rPr>
+        <w:t xml:space="preserve">*Full Stack Bonus (optional): Build a view that consumes the API with JavaScript, and style it using Twitter Bootstrap</w:t>
+      </w:r>
+    </w:p>
+    <w:p>
+      <w:pPr>
+        <w:spacing w:before="0" w:after="0" w:line="240"/>
+        <w:ind w:right="0" w:left="0" w:firstLine="0"/>
+        <w:jc w:val="left"/>
+        <w:rPr>
+          <w:rFonts w:ascii="Courier New" w:hAnsi="Courier New" w:cs="Courier New" w:eastAsia="Courier New"/>
+          <w:color w:val="auto"/>
+          <w:spacing w:val="0"/>
+          <w:position w:val="0"/>
+          <w:sz w:val="22"/>
+          <w:shd w:fill="auto" w:val="clear"/>
+        </w:rPr>
+      </w:pPr>
+    </w:p>
+    <w:p>
+      <w:pPr>
+        <w:spacing w:before="0" w:after="0" w:line="240"/>
+        <w:ind w:right="0" w:left="0" w:firstLine="0"/>
+        <w:jc w:val="left"/>
+        <w:rPr>
+          <w:rFonts w:ascii="Courier New" w:hAnsi="Courier New" w:cs="Courier New" w:eastAsia="Courier New"/>
+          <w:color w:val="auto"/>
+          <w:spacing w:val="0"/>
+          <w:position w:val="0"/>
+          <w:sz w:val="22"/>
+          <w:shd w:fill="auto" w:val="clear"/>
+        </w:rPr>
+      </w:pPr>
+    </w:p>
+    <w:p>
+      <w:pPr>
+        <w:spacing w:before="0" w:after="0" w:line="240"/>
+        <w:ind w:right="0" w:left="0" w:firstLine="0"/>
+        <w:jc w:val="left"/>
+        <w:rPr>
+          <w:rFonts w:ascii="Courier New" w:hAnsi="Courier New" w:cs="Courier New" w:eastAsia="Courier New"/>
+          <w:color w:val="auto"/>
+          <w:spacing w:val="0"/>
+          <w:position w:val="0"/>
+          <w:sz w:val="22"/>
+          <w:shd w:fill="auto" w:val="clear"/>
+        </w:rPr>
+      </w:pPr>
+      <w:r>
+        <w:rPr>
+          <w:rFonts w:ascii="Courier New" w:hAnsi="Courier New" w:cs="Courier New" w:eastAsia="Courier New"/>
+          <w:color w:val="auto"/>
+          <w:spacing w:val="0"/>
+          <w:position w:val="0"/>
+          <w:sz w:val="22"/>
+          <w:shd w:fill="auto" w:val="clear"/>
+        </w:rPr>
+        <w:t xml:space="preserve">The meta name="viewport" comes from Bootstrap. It makes the page scale according to the browser dimensions, be it a browser on a desktop PC or one in a smartphone. What follows is the Bootstrap CSS file, which we import from a CDN (content delivery network) so that we don't have to host it ourselves. Next come the Javascript files for jQuery, Bootstrap and Knockout, also imported from CDNs.</w:t>
+      </w:r>
+    </w:p>
+    <w:p>
+      <w:pPr>
+        <w:spacing w:before="0" w:after="0" w:line="240"/>
+        <w:ind w:right="0" w:left="0" w:firstLine="0"/>
+        <w:jc w:val="left"/>
+        <w:rPr>
+          <w:rFonts w:ascii="Courier New" w:hAnsi="Courier New" w:cs="Courier New" w:eastAsia="Courier New"/>
+          <w:color w:val="auto"/>
+          <w:spacing w:val="0"/>
+          <w:position w:val="0"/>
+          <w:sz w:val="22"/>
+          <w:shd w:fill="auto" w:val="clear"/>
+        </w:rPr>
+      </w:pPr>
+    </w:p>
+    <w:p>
+      <w:pPr>
+        <w:spacing w:before="0" w:after="0" w:line="240"/>
+        <w:ind w:right="0" w:left="0" w:firstLine="0"/>
+        <w:jc w:val="left"/>
+        <w:rPr>
+          <w:rFonts w:ascii="Courier New" w:hAnsi="Courier New" w:cs="Courier New" w:eastAsia="Courier New"/>
+          <w:color w:val="auto"/>
+          <w:spacing w:val="0"/>
+          <w:position w:val="0"/>
+          <w:sz w:val="22"/>
+          <w:shd w:fill="auto" w:val="clear"/>
+        </w:rPr>
+      </w:pPr>
+      <w:r>
+        <w:rPr>
+          <w:rFonts w:ascii="Courier New" w:hAnsi="Courier New" w:cs="Courier New" w:eastAsia="Courier New"/>
+          <w:color w:val="auto"/>
+          <w:spacing w:val="0"/>
+          <w:position w:val="0"/>
+          <w:sz w:val="22"/>
+          <w:shd w:fill="auto" w:val="clear"/>
+        </w:rPr>
+        <w:t xml:space="preserve">In the body of the page we first have a top bar with the application title, created using Bootstrap's CSS styles. Then we have the main content area, where we will insert the application data. And finally, we will have our application code at the bottom, keeping in mind that for larger projects the application code should likely go into one or more independent Javascript source files.</w:t>
+      </w:r>
+    </w:p>
+    <w:p>
+      <w:pPr>
+        <w:spacing w:before="0" w:after="0" w:line="240"/>
+        <w:ind w:right="0" w:left="0" w:firstLine="0"/>
+        <w:jc w:val="left"/>
+        <w:rPr>
+          <w:rFonts w:ascii="Courier New" w:hAnsi="Courier New" w:cs="Courier New" w:eastAsia="Courier New"/>
+          <w:color w:val="auto"/>
+          <w:spacing w:val="0"/>
+          <w:position w:val="0"/>
+          <w:sz w:val="22"/>
+          <w:shd w:fill="auto" w:val="clear"/>
+        </w:rPr>
+      </w:pPr>
+    </w:p>
+    <w:p>
+      <w:pPr>
+        <w:spacing w:before="0" w:after="0" w:line="240"/>
+        <w:ind w:right="0" w:left="0" w:firstLine="0"/>
+        <w:jc w:val="left"/>
+        <w:rPr>
+          <w:rFonts w:ascii="Courier New" w:hAnsi="Courier New" w:cs="Courier New" w:eastAsia="Courier New"/>
+          <w:color w:val="auto"/>
+          <w:spacing w:val="0"/>
+          <w:position w:val="0"/>
+          <w:sz w:val="22"/>
+          <w:shd w:fill="auto" w:val="clear"/>
+        </w:rPr>
+      </w:pPr>
+      <w:r>
+        <w:rPr>
+          <w:rFonts w:ascii="Courier New" w:hAnsi="Courier New" w:cs="Courier New" w:eastAsia="Courier New"/>
+          <w:color w:val="auto"/>
+          <w:spacing w:val="0"/>
+          <w:position w:val="0"/>
+          <w:sz w:val="22"/>
+          <w:shd w:fill="auto" w:val="clear"/>
+        </w:rPr>
+        <w:t xml:space="preserve">Features of the Home Page</w:t>
+      </w:r>
+    </w:p>
+    <w:p>
+      <w:pPr>
+        <w:spacing w:before="0" w:after="0" w:line="240"/>
+        <w:ind w:right="0" w:left="0" w:firstLine="0"/>
+        <w:jc w:val="left"/>
+        <w:rPr>
+          <w:rFonts w:ascii="Courier New" w:hAnsi="Courier New" w:cs="Courier New" w:eastAsia="Courier New"/>
+          <w:color w:val="auto"/>
+          <w:spacing w:val="0"/>
+          <w:position w:val="0"/>
+          <w:sz w:val="22"/>
+          <w:shd w:fill="auto" w:val="clear"/>
+        </w:rPr>
+      </w:pPr>
+    </w:p>
+    <w:p>
+      <w:pPr>
+        <w:spacing w:before="0" w:after="0" w:line="240"/>
+        <w:ind w:right="0" w:left="0" w:firstLine="0"/>
+        <w:jc w:val="left"/>
+        <w:rPr>
+          <w:rFonts w:ascii="Courier New" w:hAnsi="Courier New" w:cs="Courier New" w:eastAsia="Courier New"/>
+          <w:color w:val="auto"/>
+          <w:spacing w:val="0"/>
+          <w:position w:val="0"/>
+          <w:sz w:val="22"/>
+          <w:shd w:fill="auto" w:val="clear"/>
+        </w:rPr>
+      </w:pPr>
+      <w:r>
+        <w:rPr>
+          <w:rFonts w:ascii="Courier New" w:hAnsi="Courier New" w:cs="Courier New" w:eastAsia="Courier New"/>
+          <w:color w:val="auto"/>
+          <w:spacing w:val="0"/>
+          <w:position w:val="0"/>
+          <w:sz w:val="22"/>
+          <w:shd w:fill="auto" w:val="clear"/>
+        </w:rPr>
+        <w:t xml:space="preserve">Salient features include:</w:t>
+      </w:r>
+    </w:p>
+    <w:p>
+      <w:pPr>
+        <w:spacing w:before="0" w:after="0" w:line="240"/>
+        <w:ind w:right="0" w:left="0" w:firstLine="0"/>
+        <w:jc w:val="left"/>
+        <w:rPr>
+          <w:rFonts w:ascii="Courier New" w:hAnsi="Courier New" w:cs="Courier New" w:eastAsia="Courier New"/>
+          <w:color w:val="auto"/>
+          <w:spacing w:val="0"/>
+          <w:position w:val="0"/>
+          <w:sz w:val="22"/>
+          <w:shd w:fill="auto" w:val="clear"/>
+        </w:rPr>
+      </w:pPr>
+    </w:p>
+    <w:p>
+      <w:pPr>
+        <w:spacing w:before="0" w:after="0" w:line="240"/>
+        <w:ind w:right="0" w:left="0" w:firstLine="0"/>
+        <w:jc w:val="left"/>
+        <w:rPr>
+          <w:rFonts w:ascii="Courier New" w:hAnsi="Courier New" w:cs="Courier New" w:eastAsia="Courier New"/>
+          <w:color w:val="auto"/>
+          <w:spacing w:val="0"/>
+          <w:position w:val="0"/>
+          <w:sz w:val="22"/>
+          <w:shd w:fill="auto" w:val="clear"/>
+        </w:rPr>
+      </w:pPr>
+      <w:r>
+        <w:rPr>
+          <w:rFonts w:ascii="Courier New" w:hAnsi="Courier New" w:cs="Courier New" w:eastAsia="Courier New"/>
+          <w:color w:val="auto"/>
+          <w:spacing w:val="0"/>
+          <w:position w:val="0"/>
+          <w:sz w:val="22"/>
+          <w:shd w:fill="auto" w:val="clear"/>
+        </w:rPr>
+        <w:t xml:space="preserve">Some CSS imported in the &lt;head&gt;, one placeholder for a file that doesn’t yet exist, but is named suggestively (“angular-bootstrap.css”) and one inline stylesheet defining the “ng-cloak” class.</w:t>
+      </w:r>
+    </w:p>
+    <w:p>
+      <w:pPr>
+        <w:spacing w:before="0" w:after="0" w:line="240"/>
+        <w:ind w:right="0" w:left="0" w:firstLine="0"/>
+        <w:jc w:val="left"/>
+        <w:rPr>
+          <w:rFonts w:ascii="Courier New" w:hAnsi="Courier New" w:cs="Courier New" w:eastAsia="Courier New"/>
+          <w:color w:val="auto"/>
+          <w:spacing w:val="0"/>
+          <w:position w:val="0"/>
+          <w:sz w:val="22"/>
+          <w:shd w:fill="auto" w:val="clear"/>
+        </w:rPr>
+      </w:pPr>
+    </w:p>
+    <w:p>
+      <w:pPr>
+        <w:spacing w:before="0" w:after="0" w:line="240"/>
+        <w:ind w:right="0" w:left="0" w:firstLine="0"/>
+        <w:jc w:val="left"/>
+        <w:rPr>
+          <w:rFonts w:ascii="Courier New" w:hAnsi="Courier New" w:cs="Courier New" w:eastAsia="Courier New"/>
+          <w:color w:val="auto"/>
+          <w:spacing w:val="0"/>
+          <w:position w:val="0"/>
+          <w:sz w:val="22"/>
+          <w:shd w:fill="auto" w:val="clear"/>
+        </w:rPr>
+      </w:pPr>
+      <w:r>
+        <w:rPr>
+          <w:rFonts w:ascii="Courier New" w:hAnsi="Courier New" w:cs="Courier New" w:eastAsia="Courier New"/>
+          <w:color w:val="auto"/>
+          <w:spacing w:val="0"/>
+          <w:position w:val="0"/>
+          <w:sz w:val="22"/>
+          <w:shd w:fill="auto" w:val="clear"/>
+        </w:rPr>
+        <w:t xml:space="preserve">The “ng-cloak” class is applied to the content &lt;div&gt; so that dynamic content is hidden until Angular JS has had a chance to process it (this prevents “flickering” during the initial page load).</w:t>
+      </w:r>
+    </w:p>
+    <w:p>
+      <w:pPr>
+        <w:spacing w:before="0" w:after="0" w:line="240"/>
+        <w:ind w:right="0" w:left="0" w:firstLine="0"/>
+        <w:jc w:val="left"/>
+        <w:rPr>
+          <w:rFonts w:ascii="Courier New" w:hAnsi="Courier New" w:cs="Courier New" w:eastAsia="Courier New"/>
+          <w:color w:val="auto"/>
+          <w:spacing w:val="0"/>
+          <w:position w:val="0"/>
+          <w:sz w:val="22"/>
+          <w:shd w:fill="auto" w:val="clear"/>
+        </w:rPr>
+      </w:pPr>
+    </w:p>
+    <w:p>
+      <w:pPr>
+        <w:spacing w:before="0" w:after="0" w:line="240"/>
+        <w:ind w:right="0" w:left="0" w:firstLine="0"/>
+        <w:jc w:val="left"/>
+        <w:rPr>
+          <w:rFonts w:ascii="Courier New" w:hAnsi="Courier New" w:cs="Courier New" w:eastAsia="Courier New"/>
+          <w:color w:val="auto"/>
+          <w:spacing w:val="0"/>
+          <w:position w:val="0"/>
+          <w:sz w:val="22"/>
+          <w:shd w:fill="auto" w:val="clear"/>
+        </w:rPr>
+      </w:pPr>
+      <w:r>
+        <w:rPr>
+          <w:rFonts w:ascii="Courier New" w:hAnsi="Courier New" w:cs="Courier New" w:eastAsia="Courier New"/>
+          <w:color w:val="auto"/>
+          <w:spacing w:val="0"/>
+          <w:position w:val="0"/>
+          <w:sz w:val="22"/>
+          <w:shd w:fill="auto" w:val="clear"/>
+        </w:rPr>
+        <w:t xml:space="preserve">The &lt;body&gt; is marked as ng-app="myapplication" which means we need to define a JavaScript module that Angular will recognise as an application called “myapplication”.</w:t>
+      </w:r>
+    </w:p>
+    <w:p>
+      <w:pPr>
+        <w:spacing w:before="0" w:after="0" w:line="240"/>
+        <w:ind w:right="0" w:left="0" w:firstLine="0"/>
+        <w:jc w:val="left"/>
+        <w:rPr>
+          <w:rFonts w:ascii="Courier New" w:hAnsi="Courier New" w:cs="Courier New" w:eastAsia="Courier New"/>
+          <w:color w:val="auto"/>
+          <w:spacing w:val="0"/>
+          <w:position w:val="0"/>
+          <w:sz w:val="22"/>
+          <w:shd w:fill="auto" w:val="clear"/>
+        </w:rPr>
+      </w:pPr>
+    </w:p>
+    <w:p>
+      <w:pPr>
+        <w:spacing w:before="0" w:after="0" w:line="240"/>
+        <w:ind w:right="0" w:left="0" w:firstLine="0"/>
+        <w:jc w:val="left"/>
+        <w:rPr>
+          <w:rFonts w:ascii="Courier New" w:hAnsi="Courier New" w:cs="Courier New" w:eastAsia="Courier New"/>
+          <w:color w:val="auto"/>
+          <w:spacing w:val="0"/>
+          <w:position w:val="0"/>
+          <w:sz w:val="22"/>
+          <w:shd w:fill="auto" w:val="clear"/>
+        </w:rPr>
+      </w:pPr>
+      <w:r>
+        <w:rPr>
+          <w:rFonts w:ascii="Courier New" w:hAnsi="Courier New" w:cs="Courier New" w:eastAsia="Courier New"/>
+          <w:color w:val="auto"/>
+          <w:spacing w:val="0"/>
+          <w:position w:val="0"/>
+          <w:sz w:val="22"/>
+          <w:shd w:fill="auto" w:val="clear"/>
+        </w:rPr>
+        <w:t xml:space="preserve">All the CSS classes (apart from “ng-cloak”) are from Twitter Bootstrap. They will make things look pretty once we get the right stylesheets set up.</w:t>
+      </w:r>
+    </w:p>
+    <w:p>
+      <w:pPr>
+        <w:spacing w:before="0" w:after="0" w:line="240"/>
+        <w:ind w:right="0" w:left="0" w:firstLine="0"/>
+        <w:jc w:val="left"/>
+        <w:rPr>
+          <w:rFonts w:ascii="Courier New" w:hAnsi="Courier New" w:cs="Courier New" w:eastAsia="Courier New"/>
+          <w:color w:val="auto"/>
+          <w:spacing w:val="0"/>
+          <w:position w:val="0"/>
+          <w:sz w:val="22"/>
+          <w:shd w:fill="auto" w:val="clear"/>
+        </w:rPr>
+      </w:pPr>
+    </w:p>
+    <w:p>
+      <w:pPr>
+        <w:spacing w:before="0" w:after="0" w:line="240"/>
+        <w:ind w:right="0" w:left="0" w:firstLine="0"/>
+        <w:jc w:val="left"/>
+        <w:rPr>
+          <w:rFonts w:ascii="Courier New" w:hAnsi="Courier New" w:cs="Courier New" w:eastAsia="Courier New"/>
+          <w:color w:val="auto"/>
+          <w:spacing w:val="0"/>
+          <w:position w:val="0"/>
+          <w:sz w:val="22"/>
+          <w:shd w:fill="auto" w:val="clear"/>
+        </w:rPr>
+      </w:pPr>
+      <w:r>
+        <w:rPr>
+          <w:rFonts w:ascii="Courier New" w:hAnsi="Courier New" w:cs="Courier New" w:eastAsia="Courier New"/>
+          <w:color w:val="auto"/>
+          <w:spacing w:val="0"/>
+          <w:position w:val="0"/>
+          <w:sz w:val="22"/>
+          <w:shd w:fill="auto" w:val="clear"/>
+        </w:rPr>
+        <w:t xml:space="preserve">The content in the greeting is marked up using handlebars, e.g. {{greeting.content}} and this will be filled in later by Angular (using a “controller” called “home” according to the ng-controller directive on the surrounding &lt;div&gt;).</w:t>
+      </w:r>
+    </w:p>
+    <w:p>
+      <w:pPr>
+        <w:spacing w:before="0" w:after="0" w:line="240"/>
+        <w:ind w:right="0" w:left="0" w:firstLine="0"/>
+        <w:jc w:val="left"/>
+        <w:rPr>
+          <w:rFonts w:ascii="Courier New" w:hAnsi="Courier New" w:cs="Courier New" w:eastAsia="Courier New"/>
+          <w:color w:val="auto"/>
+          <w:spacing w:val="0"/>
+          <w:position w:val="0"/>
+          <w:sz w:val="22"/>
+          <w:shd w:fill="auto" w:val="clear"/>
+        </w:rPr>
+      </w:pPr>
+    </w:p>
+    <w:p>
+      <w:pPr>
+        <w:spacing w:before="0" w:after="0" w:line="240"/>
+        <w:ind w:right="0" w:left="0" w:firstLine="0"/>
+        <w:jc w:val="left"/>
+        <w:rPr>
+          <w:rFonts w:ascii="Courier New" w:hAnsi="Courier New" w:cs="Courier New" w:eastAsia="Courier New"/>
+          <w:color w:val="auto"/>
+          <w:spacing w:val="0"/>
+          <w:position w:val="0"/>
+          <w:sz w:val="22"/>
+          <w:shd w:fill="auto" w:val="clear"/>
+        </w:rPr>
+      </w:pPr>
+      <w:r>
+        <w:rPr>
+          <w:rFonts w:ascii="Courier New" w:hAnsi="Courier New" w:cs="Courier New" w:eastAsia="Courier New"/>
+          <w:color w:val="auto"/>
+          <w:spacing w:val="0"/>
+          <w:position w:val="0"/>
+          <w:sz w:val="22"/>
+          <w:shd w:fill="auto" w:val="clear"/>
+        </w:rPr>
+        <w:t xml:space="preserve">Angular JS (and Twitter Bootstrap) are included at the bottom of the &lt;body&gt; so that the browser can process all the HTML before it gets processed.</w:t>
+      </w:r>
+    </w:p>
+    <w:p>
+      <w:pPr>
+        <w:spacing w:before="0" w:after="0" w:line="240"/>
+        <w:ind w:right="0" w:left="0" w:firstLine="0"/>
+        <w:jc w:val="left"/>
+        <w:rPr>
+          <w:rFonts w:ascii="Courier New" w:hAnsi="Courier New" w:cs="Courier New" w:eastAsia="Courier New"/>
+          <w:color w:val="auto"/>
+          <w:spacing w:val="0"/>
+          <w:position w:val="0"/>
+          <w:sz w:val="22"/>
+          <w:shd w:fill="auto" w:val="clear"/>
+        </w:rPr>
+      </w:pPr>
+    </w:p>
+    <w:p>
+      <w:pPr>
+        <w:spacing w:before="0" w:after="0" w:line="240"/>
+        <w:ind w:right="0" w:left="0" w:firstLine="0"/>
+        <w:jc w:val="left"/>
+        <w:rPr>
+          <w:rFonts w:ascii="Courier New" w:hAnsi="Courier New" w:cs="Courier New" w:eastAsia="Courier New"/>
+          <w:color w:val="auto"/>
+          <w:spacing w:val="0"/>
+          <w:position w:val="0"/>
+          <w:sz w:val="22"/>
+          <w:shd w:fill="auto" w:val="clear"/>
+        </w:rPr>
+      </w:pPr>
+      <w:r>
+        <w:rPr>
+          <w:rFonts w:ascii="Courier New" w:hAnsi="Courier New" w:cs="Courier New" w:eastAsia="Courier New"/>
+          <w:color w:val="auto"/>
+          <w:spacing w:val="0"/>
+          <w:position w:val="0"/>
+          <w:sz w:val="22"/>
+          <w:shd w:fill="auto" w:val="clear"/>
+        </w:rPr>
+        <w:t xml:space="preserve">We also include a separate “hello.js” which is where we are going to define the application behaviour.</w:t>
+      </w:r>
+    </w:p>
+    <w:p>
+      <w:pPr>
+        <w:spacing w:before="0" w:after="0" w:line="240"/>
+        <w:ind w:right="0" w:left="0" w:firstLine="0"/>
+        <w:jc w:val="left"/>
+        <w:rPr>
+          <w:rFonts w:ascii="Courier New" w:hAnsi="Courier New" w:cs="Courier New" w:eastAsia="Courier New"/>
+          <w:color w:val="auto"/>
+          <w:spacing w:val="0"/>
+          <w:position w:val="0"/>
+          <w:sz w:val="22"/>
+          <w:shd w:fill="auto" w:val="clear"/>
+        </w:rPr>
+      </w:pPr>
+    </w:p>
+    <w:p>
+      <w:pPr>
+        <w:spacing w:before="0" w:after="0" w:line="240"/>
+        <w:ind w:right="0" w:left="0" w:firstLine="0"/>
+        <w:jc w:val="left"/>
+        <w:rPr>
+          <w:rFonts w:ascii="Courier New" w:hAnsi="Courier New" w:cs="Courier New" w:eastAsia="Courier New"/>
+          <w:color w:val="auto"/>
+          <w:spacing w:val="0"/>
+          <w:position w:val="0"/>
+          <w:sz w:val="22"/>
+          <w:shd w:fill="auto" w:val="clear"/>
+        </w:rPr>
+      </w:pPr>
+      <w:r>
+        <w:rPr>
+          <w:rFonts w:ascii="Courier New" w:hAnsi="Courier New" w:cs="Courier New" w:eastAsia="Courier New"/>
+          <w:color w:val="auto"/>
+          <w:spacing w:val="0"/>
+          <w:position w:val="0"/>
+          <w:sz w:val="22"/>
+          <w:shd w:fill="auto" w:val="clear"/>
+        </w:rPr>
+        <w:t xml:space="preserve">We are going to create the script and stylesheet assets in a minute, but for now we can ignore the fact that they don’t exist.</w:t>
+      </w:r>
+    </w:p>
+    <w:p>
+      <w:pPr>
+        <w:spacing w:before="0" w:after="0" w:line="240"/>
+        <w:ind w:right="0" w:left="0" w:firstLine="0"/>
+        <w:jc w:val="left"/>
+        <w:rPr>
+          <w:rFonts w:ascii="Courier New" w:hAnsi="Courier New" w:cs="Courier New" w:eastAsia="Courier New"/>
+          <w:color w:val="auto"/>
+          <w:spacing w:val="0"/>
+          <w:position w:val="0"/>
+          <w:sz w:val="22"/>
+          <w:shd w:fill="auto" w:val="clear"/>
+        </w:rPr>
+      </w:pPr>
+    </w:p>
+    <w:p>
+      <w:pPr>
+        <w:spacing w:before="0" w:after="0" w:line="240"/>
+        <w:ind w:right="0" w:left="0" w:firstLine="0"/>
+        <w:jc w:val="left"/>
+        <w:rPr>
+          <w:rFonts w:ascii="Courier New" w:hAnsi="Courier New" w:cs="Courier New" w:eastAsia="Courier New"/>
+          <w:color w:val="auto"/>
+          <w:spacing w:val="0"/>
+          <w:position w:val="0"/>
+          <w:sz w:val="22"/>
+          <w:shd w:fill="auto" w:val="clear"/>
+        </w:rPr>
+      </w:pPr>
+    </w:p>
+    <w:p>
+      <w:pPr>
+        <w:spacing w:before="0" w:after="0" w:line="240"/>
+        <w:ind w:right="0" w:left="0" w:firstLine="0"/>
+        <w:jc w:val="left"/>
+        <w:rPr>
+          <w:rFonts w:ascii="Courier New" w:hAnsi="Courier New" w:cs="Courier New" w:eastAsia="Courier New"/>
+          <w:color w:val="auto"/>
+          <w:spacing w:val="0"/>
+          <w:position w:val="0"/>
+          <w:sz w:val="22"/>
+          <w:shd w:fill="auto" w:val="clear"/>
+        </w:rPr>
+      </w:pPr>
+    </w:p>
+    <w:p>
+      <w:pPr>
+        <w:spacing w:before="0" w:after="0" w:line="240"/>
+        <w:ind w:right="0" w:left="0" w:firstLine="0"/>
+        <w:jc w:val="left"/>
+        <w:rPr>
+          <w:rFonts w:ascii="Courier New" w:hAnsi="Courier New" w:cs="Courier New" w:eastAsia="Courier New"/>
+          <w:color w:val="auto"/>
+          <w:spacing w:val="0"/>
+          <w:position w:val="0"/>
+          <w:sz w:val="22"/>
+          <w:shd w:fill="auto" w:val="clear"/>
+        </w:rPr>
+      </w:pPr>
+      <w:r>
+        <w:rPr>
+          <w:rFonts w:ascii="Courier New" w:hAnsi="Courier New" w:cs="Courier New" w:eastAsia="Courier New"/>
+          <w:color w:val="auto"/>
+          <w:spacing w:val="0"/>
+          <w:position w:val="0"/>
+          <w:sz w:val="22"/>
+          <w:shd w:fill="auto" w:val="clear"/>
+        </w:rPr>
+        <w:t xml:space="preserve">This controller module is represented as a simple JavaScript function that is given AngularJS’s $scope and $http components. It uses the $http component to consume the REST service at "/greeting".</w:t>
+      </w:r>
+    </w:p>
+    <w:p>
+      <w:pPr>
+        <w:spacing w:before="0" w:after="0" w:line="240"/>
+        <w:ind w:right="0" w:left="0" w:firstLine="0"/>
+        <w:jc w:val="left"/>
+        <w:rPr>
+          <w:rFonts w:ascii="Courier New" w:hAnsi="Courier New" w:cs="Courier New" w:eastAsia="Courier New"/>
+          <w:color w:val="auto"/>
+          <w:spacing w:val="0"/>
+          <w:position w:val="0"/>
+          <w:sz w:val="22"/>
+          <w:shd w:fill="auto" w:val="clear"/>
+        </w:rPr>
+      </w:pPr>
+    </w:p>
+    <w:p>
+      <w:pPr>
+        <w:spacing w:before="0" w:after="0" w:line="240"/>
+        <w:ind w:right="0" w:left="0" w:firstLine="0"/>
+        <w:jc w:val="left"/>
+        <w:rPr>
+          <w:rFonts w:ascii="Courier New" w:hAnsi="Courier New" w:cs="Courier New" w:eastAsia="Courier New"/>
+          <w:color w:val="auto"/>
+          <w:spacing w:val="0"/>
+          <w:position w:val="0"/>
+          <w:sz w:val="22"/>
+          <w:shd w:fill="auto" w:val="clear"/>
+        </w:rPr>
+      </w:pPr>
+      <w:r>
+        <w:rPr>
+          <w:rFonts w:ascii="Courier New" w:hAnsi="Courier New" w:cs="Courier New" w:eastAsia="Courier New"/>
+          <w:color w:val="auto"/>
+          <w:spacing w:val="0"/>
+          <w:position w:val="0"/>
+          <w:sz w:val="22"/>
+          <w:shd w:fill="auto" w:val="clear"/>
+        </w:rPr>
+        <w:t xml:space="preserve">If successful, it will assign the JSON returned back from the service to $scope.greeting, effectively setting a model object named "greeting". By setting that model object, AngularJS can bind it to the application page’s DOM, rendering it for the user to see.</w:t>
+      </w:r>
+    </w:p>
+    <w:p>
+      <w:pPr>
+        <w:spacing w:before="0" w:after="0" w:line="240"/>
+        <w:ind w:right="0" w:left="0" w:firstLine="0"/>
+        <w:jc w:val="left"/>
+        <w:rPr>
+          <w:rFonts w:ascii="Courier New" w:hAnsi="Courier New" w:cs="Courier New" w:eastAsia="Courier New"/>
+          <w:color w:val="auto"/>
+          <w:spacing w:val="0"/>
+          <w:position w:val="0"/>
+          <w:sz w:val="20"/>
           <w:shd w:fill="auto" w:val="clear"/>
         </w:rPr>
       </w:pPr>

</xml_diff>